<commit_message>
Update: characters page and project documentation
</commit_message>
<xml_diff>
--- a/Project Documentation.docx
+++ b/Project Documentation.docx
@@ -51,27 +51,59 @@
           <w:sz w:val="24"/>
           <w:szCs w:val="24"/>
         </w:rPr>
-        <w:t>Arjuna Accha Dipa – 2301865735</w:t>
-      </w:r>
-    </w:p>
-    <w:p>
-      <w:pPr>
-        <w:spacing w:after="0"/>
-        <w:jc w:val="both"/>
-        <w:rPr>
-          <w:rFonts w:ascii="Times New Roman" w:hAnsi="Times New Roman" w:cs="Times New Roman"/>
-          <w:sz w:val="24"/>
-          <w:szCs w:val="24"/>
-        </w:rPr>
-      </w:pPr>
-      <w:r>
-        <w:rPr>
-          <w:rFonts w:ascii="Times New Roman" w:hAnsi="Times New Roman" w:cs="Times New Roman"/>
-          <w:sz w:val="24"/>
-          <w:szCs w:val="24"/>
-        </w:rPr>
-        <w:t xml:space="preserve">Eric Kurniawan – </w:t>
-      </w:r>
+        <w:t>2301865735</w:t>
+      </w:r>
+      <w:r>
+        <w:rPr>
+          <w:rFonts w:ascii="Times New Roman" w:hAnsi="Times New Roman" w:cs="Times New Roman"/>
+          <w:sz w:val="24"/>
+          <w:szCs w:val="24"/>
+        </w:rPr>
+        <w:t xml:space="preserve"> </w:t>
+      </w:r>
+      <w:r>
+        <w:rPr>
+          <w:rFonts w:ascii="Times New Roman" w:hAnsi="Times New Roman" w:cs="Times New Roman"/>
+          <w:sz w:val="24"/>
+          <w:szCs w:val="24"/>
+        </w:rPr>
+        <w:t>–</w:t>
+      </w:r>
+      <w:r>
+        <w:rPr>
+          <w:rFonts w:ascii="Times New Roman" w:hAnsi="Times New Roman" w:cs="Times New Roman"/>
+          <w:sz w:val="24"/>
+          <w:szCs w:val="24"/>
+        </w:rPr>
+        <w:t xml:space="preserve"> </w:t>
+      </w:r>
+      <w:r>
+        <w:rPr>
+          <w:rFonts w:ascii="Times New Roman" w:hAnsi="Times New Roman" w:cs="Times New Roman"/>
+          <w:sz w:val="24"/>
+          <w:szCs w:val="24"/>
+        </w:rPr>
+        <w:t>Arjuna Accha Dipa</w:t>
+      </w:r>
+      <w:r>
+        <w:rPr>
+          <w:rFonts w:ascii="Times New Roman" w:hAnsi="Times New Roman" w:cs="Times New Roman"/>
+          <w:sz w:val="24"/>
+          <w:szCs w:val="24"/>
+        </w:rPr>
+        <w:t xml:space="preserve"> </w:t>
+      </w:r>
+    </w:p>
+    <w:p>
+      <w:pPr>
+        <w:spacing w:after="0"/>
+        <w:jc w:val="both"/>
+        <w:rPr>
+          <w:rFonts w:ascii="Times New Roman" w:hAnsi="Times New Roman" w:cs="Times New Roman"/>
+          <w:sz w:val="24"/>
+          <w:szCs w:val="24"/>
+        </w:rPr>
+      </w:pPr>
       <w:r>
         <w:rPr>
           <w:rFonts w:ascii="Times New Roman" w:hAnsi="Times New Roman" w:cs="Times New Roman"/>
@@ -80,25 +112,49 @@
         </w:rPr>
         <w:t>2301860072</w:t>
       </w:r>
-    </w:p>
-    <w:p>
-      <w:pPr>
-        <w:spacing w:after="0"/>
-        <w:jc w:val="both"/>
-        <w:rPr>
-          <w:rFonts w:ascii="Times New Roman" w:hAnsi="Times New Roman" w:cs="Times New Roman"/>
-          <w:sz w:val="24"/>
-          <w:szCs w:val="24"/>
-        </w:rPr>
-      </w:pPr>
-      <w:r>
-        <w:rPr>
-          <w:rFonts w:ascii="Times New Roman" w:hAnsi="Times New Roman" w:cs="Times New Roman"/>
-          <w:sz w:val="24"/>
-          <w:szCs w:val="24"/>
-        </w:rPr>
-        <w:t xml:space="preserve">Wilson Nugrah – </w:t>
-      </w:r>
+      <w:r>
+        <w:rPr>
+          <w:rFonts w:ascii="Times New Roman" w:hAnsi="Times New Roman" w:cs="Times New Roman"/>
+          <w:sz w:val="24"/>
+          <w:szCs w:val="24"/>
+        </w:rPr>
+        <w:t xml:space="preserve"> </w:t>
+      </w:r>
+      <w:r>
+        <w:rPr>
+          <w:rFonts w:ascii="Times New Roman" w:hAnsi="Times New Roman" w:cs="Times New Roman"/>
+          <w:sz w:val="24"/>
+          <w:szCs w:val="24"/>
+        </w:rPr>
+        <w:t>–</w:t>
+      </w:r>
+      <w:r>
+        <w:rPr>
+          <w:rFonts w:ascii="Times New Roman" w:hAnsi="Times New Roman" w:cs="Times New Roman"/>
+          <w:sz w:val="24"/>
+          <w:szCs w:val="24"/>
+        </w:rPr>
+        <w:t xml:space="preserve"> </w:t>
+      </w:r>
+      <w:r>
+        <w:rPr>
+          <w:rFonts w:ascii="Times New Roman" w:hAnsi="Times New Roman" w:cs="Times New Roman"/>
+          <w:sz w:val="24"/>
+          <w:szCs w:val="24"/>
+        </w:rPr>
+        <w:t>Eric Kurniawan</w:t>
+      </w:r>
+    </w:p>
+    <w:p>
+      <w:pPr>
+        <w:spacing w:after="0"/>
+        <w:jc w:val="both"/>
+        <w:rPr>
+          <w:rFonts w:ascii="Times New Roman" w:hAnsi="Times New Roman" w:cs="Times New Roman"/>
+          <w:sz w:val="24"/>
+          <w:szCs w:val="24"/>
+        </w:rPr>
+      </w:pPr>
       <w:r>
         <w:rPr>
           <w:rFonts w:ascii="Times New Roman" w:hAnsi="Times New Roman" w:cs="Times New Roman"/>
@@ -106,6 +162,38 @@
           <w:szCs w:val="24"/>
         </w:rPr>
         <w:t>2301858976</w:t>
+      </w:r>
+      <w:r>
+        <w:rPr>
+          <w:rFonts w:ascii="Times New Roman" w:hAnsi="Times New Roman" w:cs="Times New Roman"/>
+          <w:sz w:val="24"/>
+          <w:szCs w:val="24"/>
+        </w:rPr>
+        <w:t xml:space="preserve"> </w:t>
+      </w:r>
+      <w:r>
+        <w:rPr>
+          <w:rFonts w:ascii="Times New Roman" w:hAnsi="Times New Roman" w:cs="Times New Roman"/>
+          <w:sz w:val="24"/>
+          <w:szCs w:val="24"/>
+        </w:rPr>
+        <w:t>–</w:t>
+      </w:r>
+      <w:r>
+        <w:rPr>
+          <w:rFonts w:ascii="Times New Roman" w:hAnsi="Times New Roman" w:cs="Times New Roman"/>
+          <w:sz w:val="24"/>
+          <w:szCs w:val="24"/>
+        </w:rPr>
+        <w:t xml:space="preserve"> </w:t>
+      </w:r>
+      <w:r>
+        <w:rPr>
+          <w:rFonts w:ascii="Times New Roman" w:hAnsi="Times New Roman" w:cs="Times New Roman"/>
+          <w:sz w:val="24"/>
+          <w:szCs w:val="24"/>
+        </w:rPr>
+        <w:t>Wilson Nugrah</w:t>
       </w:r>
     </w:p>
     <w:p>
@@ -155,7 +243,7 @@
     </w:p>
     <w:p>
       <w:pPr>
-        <w:pStyle w:val="DaftarParagraf"/>
+        <w:pStyle w:val="ListParagraph"/>
         <w:numPr>
           <w:ilvl w:val="0"/>
           <w:numId w:val="1"/>
@@ -179,7 +267,7 @@
     </w:p>
     <w:p>
       <w:pPr>
-        <w:pStyle w:val="DaftarParagraf"/>
+        <w:pStyle w:val="ListParagraph"/>
         <w:numPr>
           <w:ilvl w:val="1"/>
           <w:numId w:val="1"/>
@@ -206,7 +294,7 @@
     </w:p>
     <w:p>
       <w:pPr>
-        <w:pStyle w:val="DaftarParagraf"/>
+        <w:pStyle w:val="ListParagraph"/>
         <w:numPr>
           <w:ilvl w:val="1"/>
           <w:numId w:val="1"/>
@@ -241,7 +329,42 @@
     </w:p>
     <w:p>
       <w:pPr>
-        <w:pStyle w:val="DaftarParagraf"/>
+        <w:pStyle w:val="ListParagraph"/>
+        <w:numPr>
+          <w:ilvl w:val="1"/>
+          <w:numId w:val="1"/>
+        </w:numPr>
+        <w:spacing w:after="0"/>
+        <w:jc w:val="both"/>
+        <w:rPr>
+          <w:rFonts w:ascii="Times New Roman" w:hAnsi="Times New Roman" w:cs="Times New Roman"/>
+          <w:sz w:val="24"/>
+          <w:szCs w:val="24"/>
+        </w:rPr>
+      </w:pPr>
+      <w:hyperlink r:id="rId7" w:history="1">
+        <w:r>
+          <w:rPr>
+            <w:rStyle w:val="Hyperlink"/>
+            <w:rFonts w:ascii="Times New Roman" w:hAnsi="Times New Roman" w:cs="Times New Roman"/>
+            <w:sz w:val="24"/>
+            <w:szCs w:val="24"/>
+          </w:rPr>
+          <w:t>https://imagecolorpicker.com/</w:t>
+        </w:r>
+      </w:hyperlink>
+      <w:r>
+        <w:rPr>
+          <w:rFonts w:ascii="Times New Roman" w:hAnsi="Times New Roman" w:cs="Times New Roman"/>
+          <w:sz w:val="24"/>
+          <w:szCs w:val="24"/>
+        </w:rPr>
+        <w:t xml:space="preserve"> </w:t>
+      </w:r>
+    </w:p>
+    <w:p>
+      <w:pPr>
+        <w:pStyle w:val="ListParagraph"/>
         <w:numPr>
           <w:ilvl w:val="0"/>
           <w:numId w:val="1"/>
@@ -265,20 +388,55 @@
     </w:p>
     <w:p>
       <w:pPr>
-        <w:pStyle w:val="DaftarParagraf"/>
-        <w:numPr>
-          <w:ilvl w:val="1"/>
-          <w:numId w:val="1"/>
-        </w:numPr>
-        <w:spacing w:after="0"/>
-        <w:jc w:val="both"/>
-        <w:rPr>
-          <w:rFonts w:ascii="Times New Roman" w:hAnsi="Times New Roman" w:cs="Times New Roman"/>
-          <w:sz w:val="24"/>
-          <w:szCs w:val="24"/>
-        </w:rPr>
-      </w:pPr>
-      <w:hyperlink r:id="rId7" w:history="1">
+        <w:pStyle w:val="ListParagraph"/>
+        <w:numPr>
+          <w:ilvl w:val="1"/>
+          <w:numId w:val="1"/>
+        </w:numPr>
+        <w:spacing w:after="0"/>
+        <w:jc w:val="both"/>
+        <w:rPr>
+          <w:rFonts w:ascii="Times New Roman" w:hAnsi="Times New Roman" w:cs="Times New Roman"/>
+          <w:sz w:val="24"/>
+          <w:szCs w:val="24"/>
+        </w:rPr>
+      </w:pPr>
+      <w:hyperlink r:id="rId8" w:history="1">
+        <w:r>
+          <w:rPr>
+            <w:rStyle w:val="Hyperlink"/>
+            <w:rFonts w:ascii="Times New Roman" w:hAnsi="Times New Roman" w:cs="Times New Roman"/>
+            <w:sz w:val="24"/>
+            <w:szCs w:val="24"/>
+          </w:rPr>
+          <w:t>https://www.devilmaycry.com/</w:t>
+        </w:r>
+      </w:hyperlink>
+      <w:r>
+        <w:rPr>
+          <w:rFonts w:ascii="Times New Roman" w:hAnsi="Times New Roman" w:cs="Times New Roman"/>
+          <w:sz w:val="24"/>
+          <w:szCs w:val="24"/>
+        </w:rPr>
+        <w:t xml:space="preserve"> </w:t>
+      </w:r>
+    </w:p>
+    <w:p>
+      <w:pPr>
+        <w:pStyle w:val="ListParagraph"/>
+        <w:numPr>
+          <w:ilvl w:val="1"/>
+          <w:numId w:val="1"/>
+        </w:numPr>
+        <w:spacing w:after="0"/>
+        <w:jc w:val="both"/>
+        <w:rPr>
+          <w:rFonts w:ascii="Times New Roman" w:hAnsi="Times New Roman" w:cs="Times New Roman"/>
+          <w:sz w:val="24"/>
+          <w:szCs w:val="24"/>
+        </w:rPr>
+      </w:pPr>
+      <w:hyperlink r:id="rId9" w:history="1">
         <w:r>
           <w:rPr>
             <w:rStyle w:val="Hyperlink"/>
@@ -292,20 +450,20 @@
     </w:p>
     <w:p>
       <w:pPr>
-        <w:pStyle w:val="DaftarParagraf"/>
-        <w:numPr>
-          <w:ilvl w:val="1"/>
-          <w:numId w:val="1"/>
-        </w:numPr>
-        <w:spacing w:after="0"/>
-        <w:jc w:val="both"/>
-        <w:rPr>
-          <w:rFonts w:ascii="Times New Roman" w:hAnsi="Times New Roman" w:cs="Times New Roman"/>
-          <w:sz w:val="24"/>
-          <w:szCs w:val="24"/>
-        </w:rPr>
-      </w:pPr>
-      <w:hyperlink r:id="rId8" w:history="1">
+        <w:pStyle w:val="ListParagraph"/>
+        <w:numPr>
+          <w:ilvl w:val="1"/>
+          <w:numId w:val="1"/>
+        </w:numPr>
+        <w:spacing w:after="0"/>
+        <w:jc w:val="both"/>
+        <w:rPr>
+          <w:rFonts w:ascii="Times New Roman" w:hAnsi="Times New Roman" w:cs="Times New Roman"/>
+          <w:sz w:val="24"/>
+          <w:szCs w:val="24"/>
+        </w:rPr>
+      </w:pPr>
+      <w:hyperlink r:id="rId10" w:history="1">
         <w:r>
           <w:rPr>
             <w:rStyle w:val="Hyperlink"/>
@@ -319,20 +477,20 @@
     </w:p>
     <w:p>
       <w:pPr>
-        <w:pStyle w:val="DaftarParagraf"/>
-        <w:numPr>
-          <w:ilvl w:val="1"/>
-          <w:numId w:val="1"/>
-        </w:numPr>
-        <w:spacing w:after="0"/>
-        <w:jc w:val="both"/>
-        <w:rPr>
-          <w:rFonts w:ascii="Times New Roman" w:hAnsi="Times New Roman" w:cs="Times New Roman"/>
-          <w:sz w:val="24"/>
-          <w:szCs w:val="24"/>
-        </w:rPr>
-      </w:pPr>
-      <w:hyperlink r:id="rId9" w:history="1">
+        <w:pStyle w:val="ListParagraph"/>
+        <w:numPr>
+          <w:ilvl w:val="1"/>
+          <w:numId w:val="1"/>
+        </w:numPr>
+        <w:spacing w:after="0"/>
+        <w:jc w:val="both"/>
+        <w:rPr>
+          <w:rFonts w:ascii="Times New Roman" w:hAnsi="Times New Roman" w:cs="Times New Roman"/>
+          <w:sz w:val="24"/>
+          <w:szCs w:val="24"/>
+        </w:rPr>
+      </w:pPr>
+      <w:hyperlink r:id="rId11" w:history="1">
         <w:r>
           <w:rPr>
             <w:rStyle w:val="Hyperlink"/>
@@ -354,20 +512,23 @@
     </w:p>
     <w:p>
       <w:pPr>
-        <w:pStyle w:val="DaftarParagraf"/>
-        <w:numPr>
-          <w:ilvl w:val="1"/>
-          <w:numId w:val="1"/>
-        </w:numPr>
-        <w:spacing w:after="0"/>
-        <w:jc w:val="both"/>
-        <w:rPr>
-          <w:rFonts w:ascii="Times New Roman" w:hAnsi="Times New Roman" w:cs="Times New Roman"/>
-          <w:sz w:val="24"/>
-          <w:szCs w:val="24"/>
-        </w:rPr>
-      </w:pPr>
-      <w:hyperlink r:id="rId10" w:history="1">
+        <w:pStyle w:val="ListParagraph"/>
+        <w:numPr>
+          <w:ilvl w:val="1"/>
+          <w:numId w:val="1"/>
+        </w:numPr>
+        <w:spacing w:after="0"/>
+        <w:jc w:val="both"/>
+        <w:rPr>
+          <w:rStyle w:val="Hyperlink"/>
+          <w:rFonts w:ascii="Times New Roman" w:hAnsi="Times New Roman" w:cs="Times New Roman"/>
+          <w:color w:val="auto"/>
+          <w:sz w:val="24"/>
+          <w:szCs w:val="24"/>
+          <w:u w:val="none"/>
+        </w:rPr>
+      </w:pPr>
+      <w:hyperlink r:id="rId12" w:history="1">
         <w:r>
           <w:rPr>
             <w:rStyle w:val="Hyperlink"/>
@@ -381,7 +542,183 @@
     </w:p>
     <w:p>
       <w:pPr>
-        <w:pStyle w:val="DaftarParagraf"/>
+        <w:pStyle w:val="ListParagraph"/>
+        <w:numPr>
+          <w:ilvl w:val="1"/>
+          <w:numId w:val="1"/>
+        </w:numPr>
+        <w:spacing w:after="0"/>
+        <w:jc w:val="both"/>
+        <w:rPr>
+          <w:rStyle w:val="Hyperlink"/>
+          <w:rFonts w:ascii="Times New Roman" w:hAnsi="Times New Roman" w:cs="Times New Roman"/>
+          <w:color w:val="auto"/>
+          <w:sz w:val="24"/>
+          <w:szCs w:val="24"/>
+          <w:u w:val="none"/>
+        </w:rPr>
+      </w:pPr>
+      <w:hyperlink r:id="rId13" w:history="1">
+        <w:r>
+          <w:rPr>
+            <w:rStyle w:val="Hyperlink"/>
+            <w:rFonts w:ascii="Times New Roman" w:hAnsi="Times New Roman" w:cs="Times New Roman"/>
+            <w:sz w:val="24"/>
+            <w:szCs w:val="24"/>
+          </w:rPr>
+          <w:t>https://www.geeksforgeeks.org/html-subscript-superscript-tags/#:~:text=Superscript%3A%20The%20tag,can%20be%20used%20for%20footnotes</w:t>
+        </w:r>
+      </w:hyperlink>
+      <w:r>
+        <w:rPr>
+          <w:rStyle w:val="Hyperlink"/>
+          <w:rFonts w:ascii="Times New Roman" w:hAnsi="Times New Roman" w:cs="Times New Roman"/>
+          <w:color w:val="auto"/>
+          <w:sz w:val="24"/>
+          <w:szCs w:val="24"/>
+          <w:u w:val="none"/>
+        </w:rPr>
+        <w:t>.</w:t>
+      </w:r>
+      <w:r>
+        <w:rPr>
+          <w:rStyle w:val="Hyperlink"/>
+          <w:rFonts w:ascii="Times New Roman" w:hAnsi="Times New Roman" w:cs="Times New Roman"/>
+          <w:color w:val="auto"/>
+          <w:sz w:val="24"/>
+          <w:szCs w:val="24"/>
+          <w:u w:val="none"/>
+        </w:rPr>
+        <w:t xml:space="preserve"> </w:t>
+      </w:r>
+    </w:p>
+    <w:p>
+      <w:pPr>
+        <w:pStyle w:val="ListParagraph"/>
+        <w:numPr>
+          <w:ilvl w:val="1"/>
+          <w:numId w:val="1"/>
+        </w:numPr>
+        <w:spacing w:after="0"/>
+        <w:jc w:val="both"/>
+        <w:rPr>
+          <w:rFonts w:ascii="Times New Roman" w:hAnsi="Times New Roman" w:cs="Times New Roman"/>
+          <w:sz w:val="24"/>
+          <w:szCs w:val="24"/>
+        </w:rPr>
+      </w:pPr>
+      <w:r>
+        <w:rPr>
+          <w:rFonts w:ascii="Times New Roman" w:hAnsi="Times New Roman" w:cs="Times New Roman"/>
+          <w:sz w:val="24"/>
+          <w:szCs w:val="24"/>
+        </w:rPr>
+        <w:t>Preview part</w:t>
+      </w:r>
+    </w:p>
+    <w:p>
+      <w:pPr>
+        <w:pStyle w:val="ListParagraph"/>
+        <w:numPr>
+          <w:ilvl w:val="2"/>
+          <w:numId w:val="1"/>
+        </w:numPr>
+        <w:spacing w:after="0"/>
+        <w:ind w:hanging="270"/>
+        <w:jc w:val="both"/>
+        <w:rPr>
+          <w:rFonts w:ascii="Times New Roman" w:hAnsi="Times New Roman" w:cs="Times New Roman"/>
+          <w:sz w:val="24"/>
+          <w:szCs w:val="24"/>
+        </w:rPr>
+      </w:pPr>
+      <w:hyperlink r:id="rId14" w:history="1">
+        <w:r>
+          <w:rPr>
+            <w:rStyle w:val="Hyperlink"/>
+            <w:rFonts w:ascii="Times New Roman" w:hAnsi="Times New Roman" w:cs="Times New Roman"/>
+            <w:sz w:val="24"/>
+            <w:szCs w:val="24"/>
+          </w:rPr>
+          <w:t>https://youtu.be/HBUT7RJdxVc</w:t>
+        </w:r>
+      </w:hyperlink>
+    </w:p>
+    <w:p>
+      <w:pPr>
+        <w:pStyle w:val="ListParagraph"/>
+        <w:numPr>
+          <w:ilvl w:val="2"/>
+          <w:numId w:val="1"/>
+        </w:numPr>
+        <w:spacing w:after="0"/>
+        <w:ind w:hanging="270"/>
+        <w:jc w:val="both"/>
+        <w:rPr>
+          <w:rFonts w:ascii="Times New Roman" w:hAnsi="Times New Roman" w:cs="Times New Roman"/>
+          <w:sz w:val="24"/>
+          <w:szCs w:val="24"/>
+        </w:rPr>
+      </w:pPr>
+      <w:hyperlink r:id="rId15" w:history="1">
+        <w:r>
+          <w:rPr>
+            <w:rStyle w:val="Hyperlink"/>
+            <w:rFonts w:ascii="Times New Roman" w:hAnsi="Times New Roman" w:cs="Times New Roman"/>
+            <w:sz w:val="24"/>
+            <w:szCs w:val="24"/>
+          </w:rPr>
+          <w:t>https://youtu.be/bP8tqyQTimw</w:t>
+        </w:r>
+      </w:hyperlink>
+      <w:r>
+        <w:rPr>
+          <w:rFonts w:ascii="Times New Roman" w:hAnsi="Times New Roman" w:cs="Times New Roman"/>
+          <w:sz w:val="24"/>
+          <w:szCs w:val="24"/>
+        </w:rPr>
+        <w:t xml:space="preserve"> </w:t>
+      </w:r>
+    </w:p>
+    <w:p>
+      <w:pPr>
+        <w:pStyle w:val="ListParagraph"/>
+        <w:numPr>
+          <w:ilvl w:val="2"/>
+          <w:numId w:val="1"/>
+        </w:numPr>
+        <w:spacing w:after="0"/>
+        <w:ind w:hanging="270"/>
+        <w:jc w:val="both"/>
+        <w:rPr>
+          <w:rFonts w:ascii="Times New Roman" w:hAnsi="Times New Roman" w:cs="Times New Roman"/>
+          <w:sz w:val="24"/>
+          <w:szCs w:val="24"/>
+        </w:rPr>
+      </w:pPr>
+      <w:hyperlink r:id="rId16" w:history="1">
+        <w:r>
+          <w:rPr>
+            <w:rStyle w:val="Hyperlink"/>
+            <w:rFonts w:ascii="Times New Roman" w:hAnsi="Times New Roman" w:cs="Times New Roman"/>
+            <w:sz w:val="24"/>
+            <w:szCs w:val="24"/>
+          </w:rPr>
+          <w:t>https://youtu.be/CYxEze9GXhA</w:t>
+        </w:r>
+      </w:hyperlink>
+      <w:r>
+        <w:rPr>
+          <w:rFonts w:ascii="Times New Roman" w:hAnsi="Times New Roman" w:cs="Times New Roman"/>
+          <w:sz w:val="24"/>
+          <w:szCs w:val="24"/>
+        </w:rPr>
+        <w:t xml:space="preserve"> </w:t>
+      </w:r>
+    </w:p>
+    <w:p>
+      <w:pPr>
+        <w:pStyle w:val="ListParagraph"/>
         <w:numPr>
           <w:ilvl w:val="0"/>
           <w:numId w:val="1"/>
@@ -405,20 +742,20 @@
     </w:p>
     <w:p>
       <w:pPr>
-        <w:pStyle w:val="DaftarParagraf"/>
-        <w:numPr>
-          <w:ilvl w:val="1"/>
-          <w:numId w:val="1"/>
-        </w:numPr>
-        <w:spacing w:after="0"/>
-        <w:jc w:val="both"/>
-        <w:rPr>
-          <w:rFonts w:ascii="Times New Roman" w:hAnsi="Times New Roman" w:cs="Times New Roman"/>
-          <w:sz w:val="24"/>
-          <w:szCs w:val="24"/>
-        </w:rPr>
-      </w:pPr>
-      <w:hyperlink r:id="rId11" w:history="1">
+        <w:pStyle w:val="ListParagraph"/>
+        <w:numPr>
+          <w:ilvl w:val="1"/>
+          <w:numId w:val="1"/>
+        </w:numPr>
+        <w:spacing w:after="0"/>
+        <w:jc w:val="both"/>
+        <w:rPr>
+          <w:rFonts w:ascii="Times New Roman" w:hAnsi="Times New Roman" w:cs="Times New Roman"/>
+          <w:sz w:val="24"/>
+          <w:szCs w:val="24"/>
+        </w:rPr>
+      </w:pPr>
+      <w:hyperlink r:id="rId17" w:history="1">
         <w:r>
           <w:rPr>
             <w:rStyle w:val="Hyperlink"/>
@@ -440,7 +777,7 @@
     </w:p>
     <w:p>
       <w:pPr>
-        <w:pStyle w:val="DaftarParagraf"/>
+        <w:pStyle w:val="ListParagraph"/>
         <w:numPr>
           <w:ilvl w:val="0"/>
           <w:numId w:val="1"/>
@@ -464,47 +801,55 @@
     </w:p>
     <w:p>
       <w:pPr>
-        <w:pStyle w:val="DaftarParagraf"/>
-        <w:numPr>
-          <w:ilvl w:val="1"/>
-          <w:numId w:val="1"/>
-        </w:numPr>
-        <w:spacing w:after="0"/>
-        <w:jc w:val="both"/>
-        <w:rPr>
-          <w:rFonts w:ascii="Times New Roman" w:hAnsi="Times New Roman" w:cs="Times New Roman"/>
-          <w:sz w:val="24"/>
-          <w:szCs w:val="24"/>
-        </w:rPr>
-      </w:pPr>
-      <w:hyperlink r:id="rId12" w:history="1">
-        <w:r>
-          <w:rPr>
-            <w:rStyle w:val="Hyperlink"/>
-            <w:rFonts w:ascii="Times New Roman" w:hAnsi="Times New Roman" w:cs="Times New Roman"/>
-            <w:sz w:val="24"/>
-            <w:szCs w:val="24"/>
-          </w:rPr>
-          <w:t>https://static.wikia.nocookie.net/devilmaycry/images/8/8f/Cavaliere_Angelo_DMC5_Artbook_Render.jpg/revision/latest/scale-to-width-down/350?cb=20190515162331</w:t>
-        </w:r>
-      </w:hyperlink>
-    </w:p>
-    <w:p>
-      <w:pPr>
-        <w:pStyle w:val="DaftarParagraf"/>
-        <w:numPr>
-          <w:ilvl w:val="1"/>
-          <w:numId w:val="1"/>
-        </w:numPr>
-        <w:spacing w:after="0"/>
-        <w:jc w:val="both"/>
-        <w:rPr>
-          <w:rFonts w:ascii="Times New Roman" w:hAnsi="Times New Roman" w:cs="Times New Roman"/>
-          <w:sz w:val="24"/>
-          <w:szCs w:val="24"/>
-        </w:rPr>
-      </w:pPr>
-      <w:hyperlink r:id="rId13" w:history="1">
+        <w:pStyle w:val="ListParagraph"/>
+        <w:numPr>
+          <w:ilvl w:val="1"/>
+          <w:numId w:val="1"/>
+        </w:numPr>
+        <w:spacing w:after="0"/>
+        <w:jc w:val="both"/>
+        <w:rPr>
+          <w:rFonts w:ascii="Times New Roman" w:hAnsi="Times New Roman" w:cs="Times New Roman"/>
+          <w:sz w:val="24"/>
+          <w:szCs w:val="24"/>
+        </w:rPr>
+      </w:pPr>
+      <w:hyperlink r:id="rId18" w:history="1">
+        <w:r>
+          <w:rPr>
+            <w:rStyle w:val="Hyperlink"/>
+            <w:rFonts w:ascii="Times New Roman" w:hAnsi="Times New Roman" w:cs="Times New Roman"/>
+            <w:sz w:val="24"/>
+            <w:szCs w:val="24"/>
+          </w:rPr>
+          <w:t>https://i.pinimg.com/originals/09/48/b2/0948b24b5083d37852842409bc11cac5.jpg</w:t>
+        </w:r>
+      </w:hyperlink>
+      <w:r>
+        <w:rPr>
+          <w:rFonts w:ascii="Times New Roman" w:hAnsi="Times New Roman" w:cs="Times New Roman"/>
+          <w:sz w:val="24"/>
+          <w:szCs w:val="24"/>
+        </w:rPr>
+        <w:t xml:space="preserve"> </w:t>
+      </w:r>
+    </w:p>
+    <w:p>
+      <w:pPr>
+        <w:pStyle w:val="ListParagraph"/>
+        <w:numPr>
+          <w:ilvl w:val="1"/>
+          <w:numId w:val="1"/>
+        </w:numPr>
+        <w:spacing w:after="0"/>
+        <w:jc w:val="both"/>
+        <w:rPr>
+          <w:rFonts w:ascii="Times New Roman" w:hAnsi="Times New Roman" w:cs="Times New Roman"/>
+          <w:sz w:val="24"/>
+          <w:szCs w:val="24"/>
+        </w:rPr>
+      </w:pPr>
+      <w:hyperlink r:id="rId19" w:history="1">
         <w:r>
           <w:rPr>
             <w:rStyle w:val="Hyperlink"/>
@@ -518,20 +863,20 @@
     </w:p>
     <w:p>
       <w:pPr>
-        <w:pStyle w:val="DaftarParagraf"/>
-        <w:numPr>
-          <w:ilvl w:val="1"/>
-          <w:numId w:val="1"/>
-        </w:numPr>
-        <w:spacing w:after="0"/>
-        <w:jc w:val="both"/>
-        <w:rPr>
-          <w:rFonts w:ascii="Times New Roman" w:hAnsi="Times New Roman" w:cs="Times New Roman"/>
-          <w:sz w:val="24"/>
-          <w:szCs w:val="24"/>
-        </w:rPr>
-      </w:pPr>
-      <w:hyperlink r:id="rId14" w:history="1">
+        <w:pStyle w:val="ListParagraph"/>
+        <w:numPr>
+          <w:ilvl w:val="1"/>
+          <w:numId w:val="1"/>
+        </w:numPr>
+        <w:spacing w:after="0"/>
+        <w:jc w:val="both"/>
+        <w:rPr>
+          <w:rFonts w:ascii="Times New Roman" w:hAnsi="Times New Roman" w:cs="Times New Roman"/>
+          <w:sz w:val="24"/>
+          <w:szCs w:val="24"/>
+        </w:rPr>
+      </w:pPr>
+      <w:hyperlink r:id="rId20" w:history="1">
         <w:r>
           <w:rPr>
             <w:rStyle w:val="Hyperlink"/>
@@ -545,74 +890,20 @@
     </w:p>
     <w:p>
       <w:pPr>
-        <w:pStyle w:val="DaftarParagraf"/>
-        <w:numPr>
-          <w:ilvl w:val="1"/>
-          <w:numId w:val="1"/>
-        </w:numPr>
-        <w:spacing w:after="0"/>
-        <w:jc w:val="both"/>
-        <w:rPr>
-          <w:rFonts w:ascii="Times New Roman" w:hAnsi="Times New Roman" w:cs="Times New Roman"/>
-          <w:sz w:val="24"/>
-          <w:szCs w:val="24"/>
-        </w:rPr>
-      </w:pPr>
-      <w:hyperlink r:id="rId15" w:history="1">
-        <w:r>
-          <w:rPr>
-            <w:rStyle w:val="Hyperlink"/>
-            <w:rFonts w:ascii="Times New Roman" w:hAnsi="Times New Roman" w:cs="Times New Roman"/>
-            <w:sz w:val="24"/>
-            <w:szCs w:val="24"/>
-          </w:rPr>
-          <w:t>https://static.wikia.nocookie.net/devilmaycry/images/f/f0/Goliath_DMC5_Artbook_Render.jpg/revision/latest/scale-to-width-down/350?cb=20190515161029</w:t>
-        </w:r>
-      </w:hyperlink>
-    </w:p>
-    <w:p>
-      <w:pPr>
-        <w:pStyle w:val="DaftarParagraf"/>
-        <w:numPr>
-          <w:ilvl w:val="1"/>
-          <w:numId w:val="1"/>
-        </w:numPr>
-        <w:spacing w:after="0"/>
-        <w:jc w:val="both"/>
-        <w:rPr>
-          <w:rFonts w:ascii="Times New Roman" w:hAnsi="Times New Roman" w:cs="Times New Roman"/>
-          <w:sz w:val="24"/>
-          <w:szCs w:val="24"/>
-        </w:rPr>
-      </w:pPr>
-      <w:hyperlink r:id="rId16" w:history="1">
-        <w:r>
-          <w:rPr>
-            <w:rStyle w:val="Hyperlink"/>
-            <w:rFonts w:ascii="Times New Roman" w:hAnsi="Times New Roman" w:cs="Times New Roman"/>
-            <w:sz w:val="24"/>
-            <w:szCs w:val="24"/>
-          </w:rPr>
-          <w:t>https://static.wikia.nocookie.net/devilmaycry/images/f/f7/V_Familiar_Griffon_DMC5_Artbook_Render.jpg/revision/latest/scale-to-width-down/350?cb=20190515151634</w:t>
-        </w:r>
-      </w:hyperlink>
-    </w:p>
-    <w:p>
-      <w:pPr>
-        <w:pStyle w:val="DaftarParagraf"/>
-        <w:numPr>
-          <w:ilvl w:val="1"/>
-          <w:numId w:val="1"/>
-        </w:numPr>
-        <w:spacing w:after="0"/>
-        <w:jc w:val="both"/>
-        <w:rPr>
-          <w:rFonts w:ascii="Times New Roman" w:hAnsi="Times New Roman" w:cs="Times New Roman"/>
-          <w:sz w:val="24"/>
-          <w:szCs w:val="24"/>
-        </w:rPr>
-      </w:pPr>
-      <w:hyperlink r:id="rId17" w:history="1">
+        <w:pStyle w:val="ListParagraph"/>
+        <w:numPr>
+          <w:ilvl w:val="1"/>
+          <w:numId w:val="1"/>
+        </w:numPr>
+        <w:spacing w:after="0"/>
+        <w:jc w:val="both"/>
+        <w:rPr>
+          <w:rFonts w:ascii="Times New Roman" w:hAnsi="Times New Roman" w:cs="Times New Roman"/>
+          <w:sz w:val="24"/>
+          <w:szCs w:val="24"/>
+        </w:rPr>
+      </w:pPr>
+      <w:hyperlink r:id="rId21" w:history="1">
         <w:r>
           <w:rPr>
             <w:rStyle w:val="Hyperlink"/>
@@ -626,20 +917,20 @@
     </w:p>
     <w:p>
       <w:pPr>
-        <w:pStyle w:val="DaftarParagraf"/>
-        <w:numPr>
-          <w:ilvl w:val="1"/>
-          <w:numId w:val="1"/>
-        </w:numPr>
-        <w:spacing w:after="0"/>
-        <w:jc w:val="both"/>
-        <w:rPr>
-          <w:rFonts w:ascii="Times New Roman" w:hAnsi="Times New Roman" w:cs="Times New Roman"/>
-          <w:sz w:val="24"/>
-          <w:szCs w:val="24"/>
-        </w:rPr>
-      </w:pPr>
-      <w:hyperlink r:id="rId18" w:history="1">
+        <w:pStyle w:val="ListParagraph"/>
+        <w:numPr>
+          <w:ilvl w:val="1"/>
+          <w:numId w:val="1"/>
+        </w:numPr>
+        <w:spacing w:after="0"/>
+        <w:jc w:val="both"/>
+        <w:rPr>
+          <w:rFonts w:ascii="Times New Roman" w:hAnsi="Times New Roman" w:cs="Times New Roman"/>
+          <w:sz w:val="24"/>
+          <w:szCs w:val="24"/>
+        </w:rPr>
+      </w:pPr>
+      <w:hyperlink r:id="rId22" w:history="1">
         <w:r>
           <w:rPr>
             <w:rStyle w:val="Hyperlink"/>
@@ -653,47 +944,20 @@
     </w:p>
     <w:p>
       <w:pPr>
-        <w:pStyle w:val="DaftarParagraf"/>
-        <w:numPr>
-          <w:ilvl w:val="1"/>
-          <w:numId w:val="1"/>
-        </w:numPr>
-        <w:spacing w:after="0"/>
-        <w:jc w:val="both"/>
-        <w:rPr>
-          <w:rFonts w:ascii="Times New Roman" w:hAnsi="Times New Roman" w:cs="Times New Roman"/>
-          <w:sz w:val="24"/>
-          <w:szCs w:val="24"/>
-        </w:rPr>
-      </w:pPr>
-      <w:hyperlink r:id="rId19" w:history="1">
-        <w:r>
-          <w:rPr>
-            <w:rStyle w:val="Hyperlink"/>
-            <w:rFonts w:ascii="Times New Roman" w:hAnsi="Times New Roman" w:cs="Times New Roman"/>
-            <w:sz w:val="24"/>
-            <w:szCs w:val="24"/>
-          </w:rPr>
-          <w:t>https://static.wikia.nocookie.net/devilmaycry/images/4/45/PattyHQ.jpg/revision/latest/scale-to-width-down/350?cb=20190504000851</w:t>
-        </w:r>
-      </w:hyperlink>
-    </w:p>
-    <w:p>
-      <w:pPr>
-        <w:pStyle w:val="DaftarParagraf"/>
-        <w:numPr>
-          <w:ilvl w:val="1"/>
-          <w:numId w:val="1"/>
-        </w:numPr>
-        <w:spacing w:after="0"/>
-        <w:jc w:val="both"/>
-        <w:rPr>
-          <w:rFonts w:ascii="Times New Roman" w:hAnsi="Times New Roman" w:cs="Times New Roman"/>
-          <w:sz w:val="24"/>
-          <w:szCs w:val="24"/>
-        </w:rPr>
-      </w:pPr>
-      <w:hyperlink r:id="rId20" w:history="1">
+        <w:pStyle w:val="ListParagraph"/>
+        <w:numPr>
+          <w:ilvl w:val="1"/>
+          <w:numId w:val="1"/>
+        </w:numPr>
+        <w:spacing w:after="0"/>
+        <w:jc w:val="both"/>
+        <w:rPr>
+          <w:rFonts w:ascii="Times New Roman" w:hAnsi="Times New Roman" w:cs="Times New Roman"/>
+          <w:sz w:val="24"/>
+          <w:szCs w:val="24"/>
+        </w:rPr>
+      </w:pPr>
+      <w:hyperlink r:id="rId23" w:history="1">
         <w:r>
           <w:rPr>
             <w:rStyle w:val="Hyperlink"/>
@@ -707,20 +971,20 @@
     </w:p>
     <w:p>
       <w:pPr>
-        <w:pStyle w:val="DaftarParagraf"/>
-        <w:numPr>
-          <w:ilvl w:val="1"/>
-          <w:numId w:val="1"/>
-        </w:numPr>
-        <w:spacing w:after="0"/>
-        <w:jc w:val="both"/>
-        <w:rPr>
-          <w:rFonts w:ascii="Times New Roman" w:hAnsi="Times New Roman" w:cs="Times New Roman"/>
-          <w:sz w:val="24"/>
-          <w:szCs w:val="24"/>
-        </w:rPr>
-      </w:pPr>
-      <w:hyperlink r:id="rId21" w:history="1">
+        <w:pStyle w:val="ListParagraph"/>
+        <w:numPr>
+          <w:ilvl w:val="1"/>
+          <w:numId w:val="1"/>
+        </w:numPr>
+        <w:spacing w:after="0"/>
+        <w:jc w:val="both"/>
+        <w:rPr>
+          <w:rFonts w:ascii="Times New Roman" w:hAnsi="Times New Roman" w:cs="Times New Roman"/>
+          <w:sz w:val="24"/>
+          <w:szCs w:val="24"/>
+        </w:rPr>
+      </w:pPr>
+      <w:hyperlink r:id="rId24" w:history="1">
         <w:r>
           <w:rPr>
             <w:rStyle w:val="Hyperlink"/>
@@ -734,20 +998,20 @@
     </w:p>
     <w:p>
       <w:pPr>
-        <w:pStyle w:val="DaftarParagraf"/>
-        <w:numPr>
-          <w:ilvl w:val="1"/>
-          <w:numId w:val="1"/>
-        </w:numPr>
-        <w:spacing w:after="0"/>
-        <w:jc w:val="both"/>
-        <w:rPr>
-          <w:rFonts w:ascii="Times New Roman" w:hAnsi="Times New Roman" w:cs="Times New Roman"/>
-          <w:sz w:val="24"/>
-          <w:szCs w:val="24"/>
-        </w:rPr>
-      </w:pPr>
-      <w:hyperlink r:id="rId22" w:history="1">
+        <w:pStyle w:val="ListParagraph"/>
+        <w:numPr>
+          <w:ilvl w:val="1"/>
+          <w:numId w:val="1"/>
+        </w:numPr>
+        <w:spacing w:after="0"/>
+        <w:jc w:val="both"/>
+        <w:rPr>
+          <w:rFonts w:ascii="Times New Roman" w:hAnsi="Times New Roman" w:cs="Times New Roman"/>
+          <w:sz w:val="24"/>
+          <w:szCs w:val="24"/>
+        </w:rPr>
+      </w:pPr>
+      <w:hyperlink r:id="rId25" w:history="1">
         <w:r>
           <w:rPr>
             <w:rStyle w:val="Hyperlink"/>
@@ -761,88 +1025,7 @@
     </w:p>
     <w:p>
       <w:pPr>
-        <w:pStyle w:val="DaftarParagraf"/>
-        <w:numPr>
-          <w:ilvl w:val="1"/>
-          <w:numId w:val="1"/>
-        </w:numPr>
-        <w:spacing w:after="0"/>
-        <w:jc w:val="both"/>
-        <w:rPr>
-          <w:rFonts w:ascii="Times New Roman" w:hAnsi="Times New Roman" w:cs="Times New Roman"/>
-          <w:sz w:val="24"/>
-          <w:szCs w:val="24"/>
-        </w:rPr>
-      </w:pPr>
-      <w:hyperlink r:id="rId23" w:history="1">
-        <w:r>
-          <w:rPr>
-            <w:rStyle w:val="Hyperlink"/>
-            <w:rFonts w:ascii="Times New Roman" w:hAnsi="Times New Roman" w:cs="Times New Roman"/>
-            <w:sz w:val="24"/>
-            <w:szCs w:val="24"/>
-          </w:rPr>
-          <w:t>https://static.wikia.nocookie.net/devilmaycry/images/5/59/V_Familiar_Nightmare_DMC5_Artbook_Render.jpg/revision/latest/scale-to-width-down/350?cb=20190515152247</w:t>
-        </w:r>
-      </w:hyperlink>
-    </w:p>
-    <w:p>
-      <w:pPr>
-        <w:pStyle w:val="DaftarParagraf"/>
-        <w:numPr>
-          <w:ilvl w:val="1"/>
-          <w:numId w:val="1"/>
-        </w:numPr>
-        <w:spacing w:after="0"/>
-        <w:jc w:val="both"/>
-        <w:rPr>
-          <w:rFonts w:ascii="Times New Roman" w:hAnsi="Times New Roman" w:cs="Times New Roman"/>
-          <w:sz w:val="24"/>
-          <w:szCs w:val="24"/>
-        </w:rPr>
-      </w:pPr>
-      <w:hyperlink r:id="rId24" w:history="1">
-        <w:r>
-          <w:rPr>
-            <w:rStyle w:val="Hyperlink"/>
-            <w:rFonts w:ascii="Times New Roman" w:hAnsi="Times New Roman" w:cs="Times New Roman"/>
-            <w:sz w:val="24"/>
-            <w:szCs w:val="24"/>
-          </w:rPr>
-          <w:t>https://static.wikia.nocookie.net/devilmaycry/images/6/67/V_Familiar_Shadow_DMC5_Artbook_Render.jpg/revision/latest/scale-to-width-down/350?cb=20190515154124</w:t>
-        </w:r>
-      </w:hyperlink>
-    </w:p>
-    <w:p>
-      <w:pPr>
-        <w:pStyle w:val="DaftarParagraf"/>
-        <w:numPr>
-          <w:ilvl w:val="1"/>
-          <w:numId w:val="1"/>
-        </w:numPr>
-        <w:spacing w:after="0"/>
-        <w:jc w:val="both"/>
-        <w:rPr>
-          <w:rFonts w:ascii="Times New Roman" w:hAnsi="Times New Roman" w:cs="Times New Roman"/>
-          <w:sz w:val="24"/>
-          <w:szCs w:val="24"/>
-        </w:rPr>
-      </w:pPr>
-      <w:hyperlink r:id="rId25" w:history="1">
-        <w:r>
-          <w:rPr>
-            <w:rStyle w:val="Hyperlink"/>
-            <w:rFonts w:ascii="Times New Roman" w:hAnsi="Times New Roman" w:cs="Times New Roman"/>
-            <w:sz w:val="24"/>
-            <w:szCs w:val="24"/>
-          </w:rPr>
-          <w:t>https://static.wikia.nocookie.net/devilmaycry/images/e/e3/Soldier.jpg/revision/latest/scale-to-width-down/350?cb=20190317222134</w:t>
-        </w:r>
-      </w:hyperlink>
-    </w:p>
-    <w:p>
-      <w:pPr>
-        <w:pStyle w:val="DaftarParagraf"/>
+        <w:pStyle w:val="ListParagraph"/>
         <w:numPr>
           <w:ilvl w:val="1"/>
           <w:numId w:val="1"/>
@@ -869,7 +1052,7 @@
     </w:p>
     <w:p>
       <w:pPr>
-        <w:pStyle w:val="DaftarParagraf"/>
+        <w:pStyle w:val="ListParagraph"/>
         <w:numPr>
           <w:ilvl w:val="1"/>
           <w:numId w:val="1"/>
@@ -890,13 +1073,21 @@
             <w:sz w:val="24"/>
             <w:szCs w:val="24"/>
           </w:rPr>
-          <w:t>https://static.wikia.nocookie.net/devilmaycry/images/c/c9/Urizen_Throned_DMC5_Artbook_render.jpg/revision/latest/scale-to-width-down/350?cb=20190515162708</w:t>
-        </w:r>
-      </w:hyperlink>
-    </w:p>
-    <w:p>
-      <w:pPr>
-        <w:pStyle w:val="DaftarParagraf"/>
+          <w:t>https://static.wikia.nocookie.net/devilmaycry/images/1/12/Urizen_True_Form_DMC5_Artbook_Render.jpg/revision/latest/scale-to-width-down/820?cb=20190515162538</w:t>
+        </w:r>
+      </w:hyperlink>
+      <w:r>
+        <w:rPr>
+          <w:rFonts w:ascii="Times New Roman" w:hAnsi="Times New Roman" w:cs="Times New Roman"/>
+          <w:sz w:val="24"/>
+          <w:szCs w:val="24"/>
+        </w:rPr>
+        <w:t xml:space="preserve"> </w:t>
+      </w:r>
+    </w:p>
+    <w:p>
+      <w:pPr>
+        <w:pStyle w:val="ListParagraph"/>
         <w:numPr>
           <w:ilvl w:val="1"/>
           <w:numId w:val="1"/>
@@ -923,7 +1114,7 @@
     </w:p>
     <w:p>
       <w:pPr>
-        <w:pStyle w:val="DaftarParagraf"/>
+        <w:pStyle w:val="ListParagraph"/>
         <w:numPr>
           <w:ilvl w:val="1"/>
           <w:numId w:val="1"/>
@@ -950,7 +1141,7 @@
     </w:p>
     <w:p>
       <w:pPr>
-        <w:pStyle w:val="DaftarParagraf"/>
+        <w:pStyle w:val="ListParagraph"/>
         <w:numPr>
           <w:ilvl w:val="0"/>
           <w:numId w:val="1"/>
@@ -974,7 +1165,7 @@
     </w:p>
     <w:p>
       <w:pPr>
-        <w:pStyle w:val="DaftarParagraf"/>
+        <w:pStyle w:val="ListParagraph"/>
         <w:numPr>
           <w:ilvl w:val="1"/>
           <w:numId w:val="1"/>
@@ -1009,7 +1200,7 @@
     </w:p>
     <w:p>
       <w:pPr>
-        <w:pStyle w:val="DaftarParagraf"/>
+        <w:pStyle w:val="ListParagraph"/>
         <w:numPr>
           <w:ilvl w:val="0"/>
           <w:numId w:val="1"/>
@@ -1033,7 +1224,7 @@
     </w:p>
     <w:p>
       <w:pPr>
-        <w:pStyle w:val="DaftarParagraf"/>
+        <w:pStyle w:val="ListParagraph"/>
         <w:numPr>
           <w:ilvl w:val="1"/>
           <w:numId w:val="1"/>
@@ -1060,7 +1251,7 @@
     </w:p>
     <w:p>
       <w:pPr>
-        <w:pStyle w:val="DaftarParagraf"/>
+        <w:pStyle w:val="ListParagraph"/>
         <w:numPr>
           <w:ilvl w:val="1"/>
           <w:numId w:val="1"/>
@@ -1087,7 +1278,7 @@
     </w:p>
     <w:p>
       <w:pPr>
-        <w:pStyle w:val="DaftarParagraf"/>
+        <w:pStyle w:val="ListParagraph"/>
         <w:numPr>
           <w:ilvl w:val="1"/>
           <w:numId w:val="1"/>
@@ -1114,7 +1305,7 @@
     </w:p>
     <w:p>
       <w:pPr>
-        <w:pStyle w:val="DaftarParagraf"/>
+        <w:pStyle w:val="ListParagraph"/>
         <w:numPr>
           <w:ilvl w:val="1"/>
           <w:numId w:val="1"/>
@@ -1141,17 +1332,20 @@
     </w:p>
     <w:p>
       <w:pPr>
-        <w:pStyle w:val="DaftarParagraf"/>
-        <w:numPr>
-          <w:ilvl w:val="1"/>
-          <w:numId w:val="1"/>
-        </w:numPr>
-        <w:spacing w:after="0"/>
-        <w:jc w:val="both"/>
-        <w:rPr>
-          <w:rFonts w:ascii="Times New Roman" w:hAnsi="Times New Roman" w:cs="Times New Roman"/>
-          <w:sz w:val="24"/>
-          <w:szCs w:val="24"/>
+        <w:pStyle w:val="ListParagraph"/>
+        <w:numPr>
+          <w:ilvl w:val="1"/>
+          <w:numId w:val="1"/>
+        </w:numPr>
+        <w:spacing w:after="0"/>
+        <w:jc w:val="both"/>
+        <w:rPr>
+          <w:rStyle w:val="Hyperlink"/>
+          <w:rFonts w:ascii="Times New Roman" w:hAnsi="Times New Roman" w:cs="Times New Roman"/>
+          <w:color w:val="auto"/>
+          <w:sz w:val="24"/>
+          <w:szCs w:val="24"/>
+          <w:u w:val="none"/>
         </w:rPr>
       </w:pPr>
       <w:hyperlink r:id="rId35" w:history="1">
@@ -1168,7 +1362,104 @@
     </w:p>
     <w:p>
       <w:pPr>
-        <w:pStyle w:val="DaftarParagraf"/>
+        <w:pStyle w:val="ListParagraph"/>
+        <w:numPr>
+          <w:ilvl w:val="1"/>
+          <w:numId w:val="1"/>
+        </w:numPr>
+        <w:spacing w:after="0"/>
+        <w:jc w:val="both"/>
+        <w:rPr>
+          <w:rFonts w:ascii="Times New Roman" w:hAnsi="Times New Roman" w:cs="Times New Roman"/>
+          <w:sz w:val="24"/>
+          <w:szCs w:val="24"/>
+        </w:rPr>
+      </w:pPr>
+      <w:hyperlink r:id="rId36" w:history="1">
+        <w:r>
+          <w:rPr>
+            <w:rStyle w:val="Hyperlink"/>
+            <w:rFonts w:ascii="Times New Roman" w:hAnsi="Times New Roman" w:cs="Times New Roman"/>
+            <w:sz w:val="24"/>
+            <w:szCs w:val="24"/>
+          </w:rPr>
+          <w:t>https://youtu.be/HBUT7RJdxVc</w:t>
+        </w:r>
+      </w:hyperlink>
+    </w:p>
+    <w:p>
+      <w:pPr>
+        <w:pStyle w:val="ListParagraph"/>
+        <w:numPr>
+          <w:ilvl w:val="1"/>
+          <w:numId w:val="1"/>
+        </w:numPr>
+        <w:spacing w:after="0"/>
+        <w:jc w:val="both"/>
+        <w:rPr>
+          <w:rFonts w:ascii="Times New Roman" w:hAnsi="Times New Roman" w:cs="Times New Roman"/>
+          <w:sz w:val="24"/>
+          <w:szCs w:val="24"/>
+        </w:rPr>
+      </w:pPr>
+      <w:hyperlink r:id="rId37" w:history="1">
+        <w:r>
+          <w:rPr>
+            <w:rStyle w:val="Hyperlink"/>
+            <w:rFonts w:ascii="Times New Roman" w:hAnsi="Times New Roman" w:cs="Times New Roman"/>
+            <w:sz w:val="24"/>
+            <w:szCs w:val="24"/>
+          </w:rPr>
+          <w:t>https://youtu.be/bP8tqyQTimw</w:t>
+        </w:r>
+      </w:hyperlink>
+      <w:r>
+        <w:rPr>
+          <w:rFonts w:ascii="Times New Roman" w:hAnsi="Times New Roman" w:cs="Times New Roman"/>
+          <w:sz w:val="24"/>
+          <w:szCs w:val="24"/>
+        </w:rPr>
+        <w:t xml:space="preserve"> </w:t>
+      </w:r>
+    </w:p>
+    <w:p>
+      <w:pPr>
+        <w:pStyle w:val="ListParagraph"/>
+        <w:numPr>
+          <w:ilvl w:val="1"/>
+          <w:numId w:val="1"/>
+        </w:numPr>
+        <w:spacing w:after="0"/>
+        <w:jc w:val="both"/>
+        <w:rPr>
+          <w:rFonts w:ascii="Times New Roman" w:hAnsi="Times New Roman" w:cs="Times New Roman"/>
+          <w:sz w:val="24"/>
+          <w:szCs w:val="24"/>
+        </w:rPr>
+      </w:pPr>
+      <w:hyperlink r:id="rId38" w:history="1">
+        <w:r>
+          <w:rPr>
+            <w:rStyle w:val="Hyperlink"/>
+            <w:rFonts w:ascii="Times New Roman" w:hAnsi="Times New Roman" w:cs="Times New Roman"/>
+            <w:sz w:val="24"/>
+            <w:szCs w:val="24"/>
+          </w:rPr>
+          <w:t>https://youtu.be/CYxEze9GXhA</w:t>
+        </w:r>
+      </w:hyperlink>
+      <w:r>
+        <w:rPr>
+          <w:rFonts w:ascii="Times New Roman" w:hAnsi="Times New Roman" w:cs="Times New Roman"/>
+          <w:sz w:val="24"/>
+          <w:szCs w:val="24"/>
+        </w:rPr>
+        <w:t xml:space="preserve"> </w:t>
+      </w:r>
+    </w:p>
+    <w:p>
+      <w:pPr>
+        <w:pStyle w:val="ListParagraph"/>
         <w:numPr>
           <w:ilvl w:val="0"/>
           <w:numId w:val="1"/>
@@ -1188,6 +1479,156 @@
           <w:szCs w:val="24"/>
         </w:rPr>
         <w:t>Register page</w:t>
+      </w:r>
+    </w:p>
+    <w:p>
+      <w:pPr>
+        <w:pStyle w:val="ListParagraph"/>
+        <w:numPr>
+          <w:ilvl w:val="1"/>
+          <w:numId w:val="1"/>
+        </w:numPr>
+        <w:spacing w:after="0"/>
+        <w:jc w:val="both"/>
+        <w:rPr>
+          <w:rFonts w:ascii="Times New Roman" w:hAnsi="Times New Roman" w:cs="Times New Roman"/>
+          <w:sz w:val="24"/>
+          <w:szCs w:val="24"/>
+        </w:rPr>
+      </w:pPr>
+      <w:hyperlink r:id="rId39" w:history="1">
+        <w:r>
+          <w:rPr>
+            <w:rStyle w:val="Hyperlink"/>
+            <w:rFonts w:ascii="Times New Roman" w:hAnsi="Times New Roman" w:cs="Times New Roman"/>
+            <w:sz w:val="24"/>
+            <w:szCs w:val="24"/>
+          </w:rPr>
+          <w:t>https://gist.github.com/didats/8154290</w:t>
+        </w:r>
+      </w:hyperlink>
+      <w:r>
+        <w:rPr>
+          <w:rFonts w:ascii="Times New Roman" w:hAnsi="Times New Roman" w:cs="Times New Roman"/>
+          <w:sz w:val="24"/>
+          <w:szCs w:val="24"/>
+        </w:rPr>
+        <w:t xml:space="preserve"> </w:t>
+      </w:r>
+    </w:p>
+    <w:p>
+      <w:pPr>
+        <w:pStyle w:val="ListParagraph"/>
+        <w:numPr>
+          <w:ilvl w:val="0"/>
+          <w:numId w:val="1"/>
+        </w:numPr>
+        <w:spacing w:after="0"/>
+        <w:jc w:val="both"/>
+        <w:rPr>
+          <w:rFonts w:ascii="Times New Roman" w:hAnsi="Times New Roman" w:cs="Times New Roman"/>
+          <w:sz w:val="24"/>
+          <w:szCs w:val="24"/>
+        </w:rPr>
+      </w:pPr>
+      <w:r>
+        <w:rPr>
+          <w:rFonts w:ascii="Times New Roman" w:hAnsi="Times New Roman" w:cs="Times New Roman"/>
+          <w:sz w:val="24"/>
+          <w:szCs w:val="24"/>
+        </w:rPr>
+        <w:t xml:space="preserve">JQuery → </w:t>
+      </w:r>
+      <w:hyperlink r:id="rId40" w:history="1">
+        <w:r>
+          <w:rPr>
+            <w:rStyle w:val="Hyperlink"/>
+            <w:rFonts w:ascii="Times New Roman" w:hAnsi="Times New Roman" w:cs="Times New Roman"/>
+            <w:sz w:val="24"/>
+            <w:szCs w:val="24"/>
+          </w:rPr>
+          <w:t>https://code.jquery.com/</w:t>
+        </w:r>
+      </w:hyperlink>
+      <w:r>
+        <w:rPr>
+          <w:rFonts w:ascii="Times New Roman" w:hAnsi="Times New Roman" w:cs="Times New Roman"/>
+          <w:sz w:val="24"/>
+          <w:szCs w:val="24"/>
+        </w:rPr>
+        <w:t xml:space="preserve"> (</w:t>
+      </w:r>
+      <w:r>
+        <w:rPr>
+          <w:rFonts w:ascii="Times New Roman" w:hAnsi="Times New Roman" w:cs="Times New Roman"/>
+          <w:sz w:val="24"/>
+          <w:szCs w:val="24"/>
+        </w:rPr>
+        <w:t>jQuery Core 3.6.0</w:t>
+      </w:r>
+      <w:r>
+        <w:rPr>
+          <w:rFonts w:ascii="Times New Roman" w:hAnsi="Times New Roman" w:cs="Times New Roman"/>
+          <w:sz w:val="24"/>
+          <w:szCs w:val="24"/>
+        </w:rPr>
+        <w:t>). Used on:</w:t>
+      </w:r>
+    </w:p>
+    <w:p>
+      <w:pPr>
+        <w:pStyle w:val="ListParagraph"/>
+        <w:numPr>
+          <w:ilvl w:val="1"/>
+          <w:numId w:val="1"/>
+        </w:numPr>
+        <w:spacing w:after="0"/>
+        <w:jc w:val="both"/>
+        <w:rPr>
+          <w:rFonts w:ascii="Times New Roman" w:hAnsi="Times New Roman" w:cs="Times New Roman"/>
+          <w:sz w:val="24"/>
+          <w:szCs w:val="24"/>
+        </w:rPr>
+      </w:pPr>
+      <w:r>
+        <w:rPr>
+          <w:rFonts w:ascii="Times New Roman" w:hAnsi="Times New Roman" w:cs="Times New Roman"/>
+          <w:sz w:val="24"/>
+          <w:szCs w:val="24"/>
+        </w:rPr>
+        <w:t>index.html</w:t>
+      </w:r>
+      <w:r>
+        <w:rPr>
+          <w:rFonts w:ascii="Times New Roman" w:hAnsi="Times New Roman" w:cs="Times New Roman"/>
+          <w:sz w:val="24"/>
+          <w:szCs w:val="24"/>
+        </w:rPr>
+        <w:t xml:space="preserve"> (preview part)</w:t>
+      </w:r>
+    </w:p>
+    <w:p>
+      <w:pPr>
+        <w:pStyle w:val="ListParagraph"/>
+        <w:numPr>
+          <w:ilvl w:val="1"/>
+          <w:numId w:val="1"/>
+        </w:numPr>
+        <w:spacing w:after="0"/>
+        <w:jc w:val="both"/>
+        <w:rPr>
+          <w:rFonts w:ascii="Times New Roman" w:hAnsi="Times New Roman" w:cs="Times New Roman"/>
+          <w:sz w:val="24"/>
+          <w:szCs w:val="24"/>
+        </w:rPr>
+      </w:pPr>
+      <w:r>
+        <w:rPr>
+          <w:rFonts w:ascii="Times New Roman" w:hAnsi="Times New Roman" w:cs="Times New Roman"/>
+          <w:sz w:val="24"/>
+          <w:szCs w:val="24"/>
+        </w:rPr>
+        <w:t>preview.html</w:t>
       </w:r>
     </w:p>
     <w:sectPr>
@@ -1205,7 +1646,7 @@
   <w:abstractNum w:abstractNumId="0" w15:restartNumberingAfterBreak="0">
     <w:nsid w:val="2CF20DD9"/>
     <w:multiLevelType w:val="hybridMultilevel"/>
-    <w:tmpl w:val="A416520C"/>
+    <w:tmpl w:val="C2B8968E"/>
     <w:lvl w:ilvl="0" w:tplc="0409000F">
       <w:start w:val="1"/>
       <w:numFmt w:val="decimal"/>
@@ -1227,14 +1668,17 @@
         <w:ind w:left="1440" w:hanging="360"/>
       </w:pPr>
     </w:lvl>
-    <w:lvl w:ilvl="2" w:tplc="0409001B" w:tentative="1">
+    <w:lvl w:ilvl="2" w:tplc="04090001">
       <w:start w:val="1"/>
-      <w:numFmt w:val="lowerRoman"/>
-      <w:lvlText w:val="%3."/>
-      <w:lvlJc w:val="right"/>
+      <w:numFmt w:val="bullet"/>
+      <w:lvlText w:val=""/>
+      <w:lvlJc w:val="left"/>
       <w:pPr>
         <w:ind w:left="2160" w:hanging="180"/>
       </w:pPr>
+      <w:rPr>
+        <w:rFonts w:ascii="Symbol" w:hAnsi="Symbol" w:hint="default"/>
+      </w:rPr>
     </w:lvl>
     <w:lvl w:ilvl="3" w:tplc="0409000F" w:tentative="1">
       <w:start w:val="1"/>
@@ -1696,13 +2140,13 @@
     <w:name w:val="Normal"/>
     <w:qFormat/>
   </w:style>
-  <w:style w:type="character" w:default="1" w:styleId="FontParagrafDefault">
+  <w:style w:type="character" w:default="1" w:styleId="DefaultParagraphFont">
     <w:name w:val="Default Paragraph Font"/>
     <w:uiPriority w:val="1"/>
     <w:semiHidden/>
     <w:unhideWhenUsed/>
   </w:style>
-  <w:style w:type="table" w:default="1" w:styleId="TabelNormal">
+  <w:style w:type="table" w:default="1" w:styleId="TableNormal">
     <w:name w:val="Normal Table"/>
     <w:uiPriority w:val="99"/>
     <w:semiHidden/>
@@ -1717,13 +2161,13 @@
       </w:tblCellMar>
     </w:tblPr>
   </w:style>
-  <w:style w:type="numbering" w:default="1" w:styleId="TidakAdaDaftar">
+  <w:style w:type="numbering" w:default="1" w:styleId="NoList">
     <w:name w:val="No List"/>
     <w:uiPriority w:val="99"/>
     <w:semiHidden/>
     <w:unhideWhenUsed/>
   </w:style>
-  <w:style w:type="paragraph" w:styleId="DaftarParagraf">
+  <w:style w:type="paragraph" w:styleId="ListParagraph">
     <w:name w:val="List Paragraph"/>
     <w:basedOn w:val="Normal"/>
     <w:uiPriority w:val="34"/>
@@ -1736,7 +2180,7 @@
   </w:style>
   <w:style w:type="character" w:styleId="Hyperlink">
     <w:name w:val="Hyperlink"/>
-    <w:basedOn w:val="FontParagrafDefault"/>
+    <w:basedOn w:val="DefaultParagraphFont"/>
     <w:uiPriority w:val="99"/>
     <w:unhideWhenUsed/>
     <w:rsid w:val="00081061"/>
@@ -1745,9 +2189,9 @@
       <w:u w:val="single"/>
     </w:rPr>
   </w:style>
-  <w:style w:type="character" w:styleId="SebutanYangBelumTerselesaikan">
+  <w:style w:type="character" w:styleId="UnresolvedMention">
     <w:name w:val="Unresolved Mention"/>
-    <w:basedOn w:val="FontParagrafDefault"/>
+    <w:basedOn w:val="DefaultParagraphFont"/>
     <w:uiPriority w:val="99"/>
     <w:semiHidden/>
     <w:unhideWhenUsed/>

</xml_diff>